<commit_message>
Update Phase 1 Source_combined.docx
</commit_message>
<xml_diff>
--- a/docs/Phase 1 Source_combined.docx
+++ b/docs/Phase 1 Source_combined.docx
@@ -420,6 +420,11 @@
         <w:t>4 Unit Testing</w:t>
       </w:r>
     </w:p>
+    <w:p>
+      <w:r>
+        <w:t>Unit testing was used to confirm that the main game modules work correctly on their own before running the full game. We created automated tests for the core gameplay objects (Ball, Paddle, Block, and Level loading) and verified expected behavior using assertions. All unit tests are stored in the tests/ folder and can be run together to quickly confirm everything still works after changes.</w:t>
+      </w:r>
+    </w:p>
     <w:p/>
     <w:p>
       <w:pPr>
@@ -429,6 +434,353 @@
         <w:t>4.1 Major Functionality to Test</w:t>
       </w:r>
     </w:p>
+    <w:p>
+      <w:r>
+        <w:t xml:space="preserve">The unit tests focus on the main gameplay behaviors that are most important to </w:t>
+      </w:r>
+      <w:r>
+        <w:t>the Breakout game.</w:t>
+      </w:r>
+    </w:p>
+    <w:p>
+      <w:r>
+        <w:rPr>
+          <w:b/>
+          <w:bCs/>
+        </w:rPr>
+        <w:t>Ball</w:t>
+      </w:r>
+      <w:r>
+        <w:rPr>
+          <w:b/>
+          <w:bCs/>
+        </w:rPr>
+        <w:t xml:space="preserve"> </w:t>
+      </w:r>
+      <w:r>
+        <w:rPr>
+          <w:b/>
+          <w:bCs/>
+        </w:rPr>
+        <w:t>(direction, movement, hitbox)</w:t>
+      </w:r>
+    </w:p>
+    <w:p>
+      <w:pPr>
+        <w:numPr>
+          <w:ilvl w:val="0"/>
+          <w:numId w:val="3"/>
+        </w:numPr>
+      </w:pPr>
+      <w:r>
+        <w:t>Confirms the ball correctly scales the direction values (</w:t>
+      </w:r>
+      <w:proofErr w:type="spellStart"/>
+      <w:r>
+        <w:t>vx</w:t>
+      </w:r>
+      <w:proofErr w:type="spellEnd"/>
+      <w:r>
+        <w:t xml:space="preserve">, </w:t>
+      </w:r>
+      <w:proofErr w:type="spellStart"/>
+      <w:r>
+        <w:t>vy</w:t>
+      </w:r>
+      <w:proofErr w:type="spellEnd"/>
+      <w:r>
+        <w:t>) into a consistent direction.</w:t>
+      </w:r>
+    </w:p>
+    <w:p>
+      <w:pPr>
+        <w:numPr>
+          <w:ilvl w:val="0"/>
+          <w:numId w:val="3"/>
+        </w:numPr>
+      </w:pPr>
+      <w:r>
+        <w:t>Confirms the ball does not get stuck when initialized with no direction (</w:t>
+      </w:r>
+      <w:proofErr w:type="spellStart"/>
+      <w:r>
+        <w:t>vx</w:t>
+      </w:r>
+      <w:proofErr w:type="spellEnd"/>
+      <w:r>
+        <w:t xml:space="preserve">=0, </w:t>
+      </w:r>
+      <w:proofErr w:type="spellStart"/>
+      <w:r>
+        <w:t>vy</w:t>
+      </w:r>
+      <w:proofErr w:type="spellEnd"/>
+      <w:r>
+        <w:t>=0).</w:t>
+      </w:r>
+    </w:p>
+    <w:p>
+      <w:pPr>
+        <w:numPr>
+          <w:ilvl w:val="0"/>
+          <w:numId w:val="3"/>
+        </w:numPr>
+      </w:pPr>
+      <w:r>
+        <w:t>Confirms update(dt) moves the ball the correct distance over time.</w:t>
+      </w:r>
+    </w:p>
+    <w:p>
+      <w:pPr>
+        <w:numPr>
+          <w:ilvl w:val="0"/>
+          <w:numId w:val="3"/>
+        </w:numPr>
+      </w:pPr>
+      <w:r>
+        <w:t xml:space="preserve">Confirms </w:t>
+      </w:r>
+      <w:proofErr w:type="spellStart"/>
+      <w:proofErr w:type="gramStart"/>
+      <w:r>
+        <w:t>rect</w:t>
+      </w:r>
+      <w:proofErr w:type="spellEnd"/>
+      <w:r>
+        <w:t>(</w:t>
+      </w:r>
+      <w:proofErr w:type="gramEnd"/>
+      <w:r>
+        <w:t>) returns the correct collision box around the ball.</w:t>
+      </w:r>
+    </w:p>
+    <w:p>
+      <w:r>
+        <w:rPr>
+          <w:b/>
+          <w:bCs/>
+        </w:rPr>
+        <w:t>Paddle</w:t>
+      </w:r>
+      <w:r>
+        <w:rPr>
+          <w:b/>
+          <w:bCs/>
+        </w:rPr>
+        <w:t xml:space="preserve"> </w:t>
+      </w:r>
+      <w:r>
+        <w:rPr>
+          <w:b/>
+          <w:bCs/>
+        </w:rPr>
+        <w:t>(movement, boundaries, hitbox)</w:t>
+      </w:r>
+    </w:p>
+    <w:p>
+      <w:pPr>
+        <w:numPr>
+          <w:ilvl w:val="0"/>
+          <w:numId w:val="4"/>
+        </w:numPr>
+      </w:pPr>
+      <w:r>
+        <w:t>Confirms paddle movement updates x correctly when moving left/right.</w:t>
+      </w:r>
+    </w:p>
+    <w:p>
+      <w:pPr>
+        <w:numPr>
+          <w:ilvl w:val="0"/>
+          <w:numId w:val="4"/>
+        </w:numPr>
+      </w:pPr>
+      <w:r>
+        <w:t>Confirms the paddle cannot move off-screen (clamps at the left and right edges).</w:t>
+      </w:r>
+    </w:p>
+    <w:p>
+      <w:pPr>
+        <w:numPr>
+          <w:ilvl w:val="0"/>
+          <w:numId w:val="4"/>
+        </w:numPr>
+      </w:pPr>
+      <w:r>
+        <w:t xml:space="preserve">Confirms </w:t>
+      </w:r>
+      <w:proofErr w:type="spellStart"/>
+      <w:proofErr w:type="gramStart"/>
+      <w:r>
+        <w:t>rect</w:t>
+      </w:r>
+      <w:proofErr w:type="spellEnd"/>
+      <w:r>
+        <w:t>(</w:t>
+      </w:r>
+      <w:proofErr w:type="gramEnd"/>
+      <w:r>
+        <w:t>) returns the correct collision box around the paddle.</w:t>
+      </w:r>
+    </w:p>
+    <w:p>
+      <w:r>
+        <w:rPr>
+          <w:b/>
+          <w:bCs/>
+        </w:rPr>
+        <w:lastRenderedPageBreak/>
+        <w:t>Block</w:t>
+      </w:r>
+      <w:r>
+        <w:rPr>
+          <w:b/>
+          <w:bCs/>
+        </w:rPr>
+        <w:t xml:space="preserve"> </w:t>
+      </w:r>
+      <w:r>
+        <w:rPr>
+          <w:b/>
+          <w:bCs/>
+        </w:rPr>
+        <w:t>(</w:t>
+      </w:r>
+      <w:proofErr w:type="spellStart"/>
+      <w:r>
+        <w:rPr>
+          <w:b/>
+          <w:bCs/>
+        </w:rPr>
+        <w:t>init</w:t>
+      </w:r>
+      <w:proofErr w:type="spellEnd"/>
+      <w:r>
+        <w:rPr>
+          <w:b/>
+          <w:bCs/>
+        </w:rPr>
+        <w:t>, hit logic, hitbox)</w:t>
+      </w:r>
+    </w:p>
+    <w:p>
+      <w:pPr>
+        <w:numPr>
+          <w:ilvl w:val="0"/>
+          <w:numId w:val="5"/>
+        </w:numPr>
+      </w:pPr>
+      <w:r>
+        <w:t>Confirms blocks initialize with correct position/size and settings (hp, score, color, etc.).</w:t>
+      </w:r>
+    </w:p>
+    <w:p>
+      <w:pPr>
+        <w:numPr>
+          <w:ilvl w:val="0"/>
+          <w:numId w:val="5"/>
+        </w:numPr>
+      </w:pPr>
+      <w:r>
+        <w:t xml:space="preserve">Confirms </w:t>
+      </w:r>
+      <w:proofErr w:type="spellStart"/>
+      <w:proofErr w:type="gramStart"/>
+      <w:r>
+        <w:t>rect</w:t>
+      </w:r>
+      <w:proofErr w:type="spellEnd"/>
+      <w:r>
+        <w:t>(</w:t>
+      </w:r>
+      <w:proofErr w:type="gramEnd"/>
+      <w:r>
+        <w:t>) returns the correct collision box.</w:t>
+      </w:r>
+    </w:p>
+    <w:p>
+      <w:pPr>
+        <w:numPr>
+          <w:ilvl w:val="0"/>
+          <w:numId w:val="5"/>
+        </w:numPr>
+      </w:pPr>
+      <w:r>
+        <w:t xml:space="preserve">Confirms </w:t>
+      </w:r>
+      <w:proofErr w:type="gramStart"/>
+      <w:r>
+        <w:t>hit(</w:t>
+      </w:r>
+      <w:proofErr w:type="gramEnd"/>
+      <w:r>
+        <w:t>) reduces HP correctly and reports when the block is destroyed.</w:t>
+      </w:r>
+    </w:p>
+    <w:p>
+      <w:pPr>
+        <w:rPr>
+          <w:b/>
+          <w:bCs/>
+        </w:rPr>
+      </w:pPr>
+      <w:r>
+        <w:rPr>
+          <w:b/>
+          <w:bCs/>
+        </w:rPr>
+        <w:t>Level (map loading, validation, conversion)</w:t>
+      </w:r>
+    </w:p>
+    <w:p>
+      <w:pPr>
+        <w:numPr>
+          <w:ilvl w:val="0"/>
+          <w:numId w:val="6"/>
+        </w:numPr>
+      </w:pPr>
+      <w:r>
+        <w:t xml:space="preserve">Confirms </w:t>
+      </w:r>
+      <w:proofErr w:type="spellStart"/>
+      <w:r>
+        <w:t>Level.from_</w:t>
+      </w:r>
+      <w:proofErr w:type="gramStart"/>
+      <w:r>
+        <w:t>file</w:t>
+      </w:r>
+      <w:proofErr w:type="spellEnd"/>
+      <w:r>
+        <w:t>(</w:t>
+      </w:r>
+      <w:proofErr w:type="gramEnd"/>
+      <w:r>
+        <w:t>) loads a JSON level file correctly (width, height, tile size, and blocks).</w:t>
+      </w:r>
+    </w:p>
+    <w:p>
+      <w:pPr>
+        <w:numPr>
+          <w:ilvl w:val="0"/>
+          <w:numId w:val="6"/>
+        </w:numPr>
+      </w:pPr>
+      <w:r>
+        <w:t>Confirms invalid level data is handled correctly (ex: negative grid coordinates, invalid JSON, missing file).</w:t>
+      </w:r>
+    </w:p>
+    <w:p>
+      <w:pPr>
+        <w:numPr>
+          <w:ilvl w:val="0"/>
+          <w:numId w:val="6"/>
+        </w:numPr>
+      </w:pPr>
+      <w:r>
+        <w:t>Confirms all level JSON files in the levels/asset’s directory can be loaded and converted into valid Block objects.</w:t>
+      </w:r>
+    </w:p>
     <w:p/>
     <w:p>
       <w:pPr>
@@ -438,6 +790,260 @@
         <w:t>4.2 Unit Testing Framework</w:t>
       </w:r>
     </w:p>
+    <w:p>
+      <w:r>
+        <w:t xml:space="preserve">Our project uses </w:t>
+      </w:r>
+      <w:proofErr w:type="spellStart"/>
+      <w:r>
+        <w:rPr>
+          <w:b/>
+          <w:bCs/>
+        </w:rPr>
+        <w:t>pytest</w:t>
+      </w:r>
+      <w:proofErr w:type="spellEnd"/>
+      <w:r>
+        <w:t xml:space="preserve"> as the unit testing framework. </w:t>
+      </w:r>
+      <w:proofErr w:type="spellStart"/>
+      <w:r>
+        <w:t>Pytest</w:t>
+      </w:r>
+      <w:proofErr w:type="spellEnd"/>
+      <w:r>
+        <w:t xml:space="preserve"> was chosen because it runs all tests quickly in one command and gives clear </w:t>
+      </w:r>
+      <w:r>
+        <w:rPr>
+          <w:b/>
+          <w:bCs/>
+        </w:rPr>
+        <w:t>pass/fail</w:t>
+      </w:r>
+      <w:r>
+        <w:t xml:space="preserve"> results, which makes it easy to verify the code after changes.</w:t>
+      </w:r>
+    </w:p>
+    <w:p>
+      <w:r>
+        <w:t xml:space="preserve">All unit tests are stored in the </w:t>
+      </w:r>
+      <w:r>
+        <w:rPr>
+          <w:b/>
+          <w:bCs/>
+        </w:rPr>
+        <w:t>tests/</w:t>
+      </w:r>
+      <w:r>
+        <w:t xml:space="preserve"> folder and follow </w:t>
+      </w:r>
+      <w:proofErr w:type="spellStart"/>
+      <w:r>
+        <w:t>pytest’s</w:t>
+      </w:r>
+      <w:proofErr w:type="spellEnd"/>
+      <w:r>
+        <w:t xml:space="preserve"> naming rules:</w:t>
+      </w:r>
+    </w:p>
+    <w:p>
+      <w:pPr>
+        <w:numPr>
+          <w:ilvl w:val="0"/>
+          <w:numId w:val="7"/>
+        </w:numPr>
+      </w:pPr>
+      <w:r>
+        <w:t xml:space="preserve">Test files start with </w:t>
+      </w:r>
+      <w:r>
+        <w:rPr>
+          <w:b/>
+          <w:bCs/>
+        </w:rPr>
+        <w:t>test_</w:t>
+      </w:r>
+      <w:r>
+        <w:t xml:space="preserve"> (ex: test_ball.py, test_paddle.py, etc.)</w:t>
+      </w:r>
+    </w:p>
+    <w:p>
+      <w:pPr>
+        <w:numPr>
+          <w:ilvl w:val="0"/>
+          <w:numId w:val="7"/>
+        </w:numPr>
+      </w:pPr>
+      <w:r>
+        <w:t xml:space="preserve">Test functions start with </w:t>
+      </w:r>
+      <w:r>
+        <w:rPr>
+          <w:b/>
+          <w:bCs/>
+        </w:rPr>
+        <w:t>test_</w:t>
+      </w:r>
+    </w:p>
+    <w:p>
+      <w:r>
+        <w:t>Using the command:</w:t>
+      </w:r>
+    </w:p>
+    <w:p>
+      <w:r>
+        <w:t xml:space="preserve">python -m </w:t>
+      </w:r>
+      <w:proofErr w:type="spellStart"/>
+      <w:r>
+        <w:t>pytest</w:t>
+      </w:r>
+      <w:proofErr w:type="spellEnd"/>
+      <w:r>
+        <w:t xml:space="preserve"> -q tests</w:t>
+      </w:r>
+    </w:p>
+    <w:p>
+      <w:r>
+        <w:t xml:space="preserve">The results showed </w:t>
+      </w:r>
+      <w:r>
+        <w:rPr>
+          <w:b/>
+          <w:bCs/>
+        </w:rPr>
+        <w:t>21 tests passed successfully</w:t>
+      </w:r>
+      <w:r>
+        <w:t>, confirming the tested modules (Ball, Paddle, Block, and Level loading) are working as expected.</w:t>
+      </w:r>
+    </w:p>
+    <w:p/>
+    <w:p>
+      <w:r>
+        <w:t xml:space="preserve">Figure 1. Running the full unit test with </w:t>
+      </w:r>
+      <w:proofErr w:type="spellStart"/>
+      <w:r>
+        <w:t>pytest</w:t>
+      </w:r>
+      <w:proofErr w:type="spellEnd"/>
+      <w:r>
+        <w:t>.</w:t>
+      </w:r>
+    </w:p>
+    <w:p>
+      <w:r>
+        <w:rPr>
+          <w:noProof/>
+        </w:rPr>
+        <w:lastRenderedPageBreak/>
+        <w:drawing>
+          <wp:inline distT="0" distB="0" distL="0" distR="0" wp14:anchorId="4D1A0A7E" wp14:editId="7B11622E">
+            <wp:extent cx="6341306" cy="1675765"/>
+            <wp:effectExtent l="0" t="0" r="2540" b="635"/>
+            <wp:docPr id="768481544" name="Picture 1"/>
+            <wp:cNvGraphicFramePr>
+              <a:graphicFrameLocks xmlns:a="http://schemas.openxmlformats.org/drawingml/2006/main" noChangeAspect="1"/>
+            </wp:cNvGraphicFramePr>
+            <a:graphic xmlns:a="http://schemas.openxmlformats.org/drawingml/2006/main">
+              <a:graphicData uri="http://schemas.openxmlformats.org/drawingml/2006/picture">
+                <pic:pic xmlns:pic="http://schemas.openxmlformats.org/drawingml/2006/picture">
+                  <pic:nvPicPr>
+                    <pic:cNvPr id="768481544" name=""/>
+                    <pic:cNvPicPr/>
+                  </pic:nvPicPr>
+                  <pic:blipFill>
+                    <a:blip r:embed="rId5"/>
+                    <a:stretch>
+                      <a:fillRect/>
+                    </a:stretch>
+                  </pic:blipFill>
+                  <pic:spPr>
+                    <a:xfrm>
+                      <a:off x="0" y="0"/>
+                      <a:ext cx="6374031" cy="1684413"/>
+                    </a:xfrm>
+                    <a:prstGeom prst="rect">
+                      <a:avLst/>
+                    </a:prstGeom>
+                  </pic:spPr>
+                </pic:pic>
+              </a:graphicData>
+            </a:graphic>
+          </wp:inline>
+        </w:drawing>
+      </w:r>
+    </w:p>
+    <w:p/>
+    <w:p/>
+    <w:p>
+      <w:r>
+        <w:t xml:space="preserve">Figure 2. </w:t>
+      </w:r>
+      <w:proofErr w:type="spellStart"/>
+      <w:r>
+        <w:t>Pytest</w:t>
+      </w:r>
+      <w:proofErr w:type="spellEnd"/>
+      <w:r>
+        <w:t xml:space="preserve"> results </w:t>
+      </w:r>
+      <w:proofErr w:type="gramStart"/>
+      <w:r>
+        <w:t>showing</w:t>
+      </w:r>
+      <w:proofErr w:type="gramEnd"/>
+      <w:r>
+        <w:t xml:space="preserve"> all 21 tests passed.</w:t>
+      </w:r>
+    </w:p>
+    <w:p>
+      <w:r>
+        <w:rPr>
+          <w:noProof/>
+        </w:rPr>
+        <w:drawing>
+          <wp:inline distT="0" distB="0" distL="0" distR="0" wp14:anchorId="64F079D1" wp14:editId="787E318C">
+            <wp:extent cx="6362700" cy="981075"/>
+            <wp:effectExtent l="0" t="0" r="0" b="9525"/>
+            <wp:docPr id="791830729" name="Picture 1"/>
+            <wp:cNvGraphicFramePr>
+              <a:graphicFrameLocks xmlns:a="http://schemas.openxmlformats.org/drawingml/2006/main" noChangeAspect="1"/>
+            </wp:cNvGraphicFramePr>
+            <a:graphic xmlns:a="http://schemas.openxmlformats.org/drawingml/2006/main">
+              <a:graphicData uri="http://schemas.openxmlformats.org/drawingml/2006/picture">
+                <pic:pic xmlns:pic="http://schemas.openxmlformats.org/drawingml/2006/picture">
+                  <pic:nvPicPr>
+                    <pic:cNvPr id="791830729" name=""/>
+                    <pic:cNvPicPr/>
+                  </pic:nvPicPr>
+                  <pic:blipFill>
+                    <a:blip r:embed="rId6"/>
+                    <a:stretch>
+                      <a:fillRect/>
+                    </a:stretch>
+                  </pic:blipFill>
+                  <pic:spPr>
+                    <a:xfrm>
+                      <a:off x="0" y="0"/>
+                      <a:ext cx="6362700" cy="981075"/>
+                    </a:xfrm>
+                    <a:prstGeom prst="rect">
+                      <a:avLst/>
+                    </a:prstGeom>
+                  </pic:spPr>
+                </pic:pic>
+              </a:graphicData>
+            </a:graphic>
+          </wp:inline>
+        </w:drawing>
+      </w:r>
+    </w:p>
+    <w:p/>
+    <w:p/>
     <w:p/>
     <w:p>
       <w:pPr>
@@ -468,6 +1074,304 @@
 <file path=word/numbering.xml><?xml version="1.0" encoding="utf-8"?>
 <w:numbering xmlns:wpc="http://schemas.microsoft.com/office/word/2010/wordprocessingCanvas" xmlns:cx="http://schemas.microsoft.com/office/drawing/2014/chartex" xmlns:cx1="http://schemas.microsoft.com/office/drawing/2015/9/8/chartex" xmlns:cx2="http://schemas.microsoft.com/office/drawing/2015/10/21/chartex" xmlns:cx3="http://schemas.microsoft.com/office/drawing/2016/5/9/chartex" xmlns:cx4="http://schemas.microsoft.com/office/drawing/2016/5/10/chartex" xmlns:cx5="http://schemas.microsoft.com/office/drawing/2016/5/11/chartex" xmlns:cx6="http://schemas.microsoft.com/office/drawing/2016/5/12/chartex" xmlns:cx7="http://schemas.microsoft.com/office/drawing/2016/5/13/chartex" xmlns:cx8="http://schemas.microsoft.com/office/drawing/2016/5/14/chartex" xmlns:mc="http://schemas.openxmlformats.org/markup-compatibility/2006" xmlns:aink="http://schemas.microsoft.com/office/drawing/2016/ink" xmlns:am3d="http://schemas.microsoft.com/office/drawing/2017/model3d" xmlns:o="urn:schemas-microsoft-com:office:office" xmlns:oel="http://schemas.microsoft.com/office/2019/extlst" xmlns:r="http://schemas.openxmlformats.org/officeDocument/2006/relationships" xmlns:m="http://schemas.openxmlformats.org/officeDocument/2006/math" xmlns:v="urn:schemas-microsoft-com:vml" xmlns:wp14="http://schemas.microsoft.com/office/word/2010/wordprocessingDrawing" xmlns:wp="http://schemas.openxmlformats.org/drawingml/2006/wordprocessingDrawing" xmlns:w10="urn:schemas-microsoft-com:office:word" xmlns:w="http://schemas.openxmlformats.org/wordprocessingml/2006/main" xmlns:w14="http://schemas.microsoft.com/office/word/2010/wordml" xmlns:w15="http://schemas.microsoft.com/office/word/2012/wordml" xmlns:w16cex="http://schemas.microsoft.com/office/word/2018/wordml/cex" xmlns:w16cid="http://schemas.microsoft.com/office/word/2016/wordml/cid" xmlns:w16="http://schemas.microsoft.com/office/word/2018/wordml" xmlns:w16du="http://schemas.microsoft.com/office/word/2023/wordml/word16du" xmlns:w16sdtdh="http://schemas.microsoft.com/office/word/2020/wordml/sdtdatahash" xmlns:w16sdtfl="http://schemas.microsoft.com/office/word/2024/wordml/sdtformatlock" xmlns:w16se="http://schemas.microsoft.com/office/word/2015/wordml/symex" xmlns:wpg="http://schemas.microsoft.com/office/word/2010/wordprocessingGroup" xmlns:wpi="http://schemas.microsoft.com/office/word/2010/wordprocessingInk" xmlns:wne="http://schemas.microsoft.com/office/word/2006/wordml" xmlns:wps="http://schemas.microsoft.com/office/word/2010/wordprocessingShape" mc:Ignorable="w14 w15 w16se w16cid w16 w16cex w16sdtdh w16sdtfl w16du wp14">
   <w:abstractNum w:abstractNumId="0" w15:restartNumberingAfterBreak="0">
+    <w:nsid w:val="03407051"/>
+    <w:multiLevelType w:val="multilevel"/>
+    <w:tmpl w:val="4BAC58D0"/>
+    <w:lvl w:ilvl="0">
+      <w:start w:val="1"/>
+      <w:numFmt w:val="bullet"/>
+      <w:lvlText w:val=""/>
+      <w:lvlJc w:val="left"/>
+      <w:pPr>
+        <w:tabs>
+          <w:tab w:val="num" w:pos="720"/>
+        </w:tabs>
+        <w:ind w:left="720" w:hanging="360"/>
+      </w:pPr>
+      <w:rPr>
+        <w:rFonts w:ascii="Symbol" w:hAnsi="Symbol" w:hint="default"/>
+        <w:sz w:val="20"/>
+      </w:rPr>
+    </w:lvl>
+    <w:lvl w:ilvl="1" w:tentative="1">
+      <w:start w:val="1"/>
+      <w:numFmt w:val="bullet"/>
+      <w:lvlText w:val="o"/>
+      <w:lvlJc w:val="left"/>
+      <w:pPr>
+        <w:tabs>
+          <w:tab w:val="num" w:pos="1440"/>
+        </w:tabs>
+        <w:ind w:left="1440" w:hanging="360"/>
+      </w:pPr>
+      <w:rPr>
+        <w:rFonts w:ascii="Courier New" w:hAnsi="Courier New" w:hint="default"/>
+        <w:sz w:val="20"/>
+      </w:rPr>
+    </w:lvl>
+    <w:lvl w:ilvl="2" w:tentative="1">
+      <w:start w:val="1"/>
+      <w:numFmt w:val="bullet"/>
+      <w:lvlText w:val=""/>
+      <w:lvlJc w:val="left"/>
+      <w:pPr>
+        <w:tabs>
+          <w:tab w:val="num" w:pos="2160"/>
+        </w:tabs>
+        <w:ind w:left="2160" w:hanging="360"/>
+      </w:pPr>
+      <w:rPr>
+        <w:rFonts w:ascii="Wingdings" w:hAnsi="Wingdings" w:hint="default"/>
+        <w:sz w:val="20"/>
+      </w:rPr>
+    </w:lvl>
+    <w:lvl w:ilvl="3" w:tentative="1">
+      <w:start w:val="1"/>
+      <w:numFmt w:val="bullet"/>
+      <w:lvlText w:val=""/>
+      <w:lvlJc w:val="left"/>
+      <w:pPr>
+        <w:tabs>
+          <w:tab w:val="num" w:pos="2880"/>
+        </w:tabs>
+        <w:ind w:left="2880" w:hanging="360"/>
+      </w:pPr>
+      <w:rPr>
+        <w:rFonts w:ascii="Wingdings" w:hAnsi="Wingdings" w:hint="default"/>
+        <w:sz w:val="20"/>
+      </w:rPr>
+    </w:lvl>
+    <w:lvl w:ilvl="4" w:tentative="1">
+      <w:start w:val="1"/>
+      <w:numFmt w:val="bullet"/>
+      <w:lvlText w:val=""/>
+      <w:lvlJc w:val="left"/>
+      <w:pPr>
+        <w:tabs>
+          <w:tab w:val="num" w:pos="3600"/>
+        </w:tabs>
+        <w:ind w:left="3600" w:hanging="360"/>
+      </w:pPr>
+      <w:rPr>
+        <w:rFonts w:ascii="Wingdings" w:hAnsi="Wingdings" w:hint="default"/>
+        <w:sz w:val="20"/>
+      </w:rPr>
+    </w:lvl>
+    <w:lvl w:ilvl="5" w:tentative="1">
+      <w:start w:val="1"/>
+      <w:numFmt w:val="bullet"/>
+      <w:lvlText w:val=""/>
+      <w:lvlJc w:val="left"/>
+      <w:pPr>
+        <w:tabs>
+          <w:tab w:val="num" w:pos="4320"/>
+        </w:tabs>
+        <w:ind w:left="4320" w:hanging="360"/>
+      </w:pPr>
+      <w:rPr>
+        <w:rFonts w:ascii="Wingdings" w:hAnsi="Wingdings" w:hint="default"/>
+        <w:sz w:val="20"/>
+      </w:rPr>
+    </w:lvl>
+    <w:lvl w:ilvl="6" w:tentative="1">
+      <w:start w:val="1"/>
+      <w:numFmt w:val="bullet"/>
+      <w:lvlText w:val=""/>
+      <w:lvlJc w:val="left"/>
+      <w:pPr>
+        <w:tabs>
+          <w:tab w:val="num" w:pos="5040"/>
+        </w:tabs>
+        <w:ind w:left="5040" w:hanging="360"/>
+      </w:pPr>
+      <w:rPr>
+        <w:rFonts w:ascii="Wingdings" w:hAnsi="Wingdings" w:hint="default"/>
+        <w:sz w:val="20"/>
+      </w:rPr>
+    </w:lvl>
+    <w:lvl w:ilvl="7" w:tentative="1">
+      <w:start w:val="1"/>
+      <w:numFmt w:val="bullet"/>
+      <w:lvlText w:val=""/>
+      <w:lvlJc w:val="left"/>
+      <w:pPr>
+        <w:tabs>
+          <w:tab w:val="num" w:pos="5760"/>
+        </w:tabs>
+        <w:ind w:left="5760" w:hanging="360"/>
+      </w:pPr>
+      <w:rPr>
+        <w:rFonts w:ascii="Wingdings" w:hAnsi="Wingdings" w:hint="default"/>
+        <w:sz w:val="20"/>
+      </w:rPr>
+    </w:lvl>
+    <w:lvl w:ilvl="8" w:tentative="1">
+      <w:start w:val="1"/>
+      <w:numFmt w:val="bullet"/>
+      <w:lvlText w:val=""/>
+      <w:lvlJc w:val="left"/>
+      <w:pPr>
+        <w:tabs>
+          <w:tab w:val="num" w:pos="6480"/>
+        </w:tabs>
+        <w:ind w:left="6480" w:hanging="360"/>
+      </w:pPr>
+      <w:rPr>
+        <w:rFonts w:ascii="Wingdings" w:hAnsi="Wingdings" w:hint="default"/>
+        <w:sz w:val="20"/>
+      </w:rPr>
+    </w:lvl>
+  </w:abstractNum>
+  <w:abstractNum w:abstractNumId="1" w15:restartNumberingAfterBreak="0">
+    <w:nsid w:val="101075D8"/>
+    <w:multiLevelType w:val="multilevel"/>
+    <w:tmpl w:val="4D8A204E"/>
+    <w:lvl w:ilvl="0">
+      <w:start w:val="1"/>
+      <w:numFmt w:val="bullet"/>
+      <w:lvlText w:val=""/>
+      <w:lvlJc w:val="left"/>
+      <w:pPr>
+        <w:tabs>
+          <w:tab w:val="num" w:pos="720"/>
+        </w:tabs>
+        <w:ind w:left="720" w:hanging="360"/>
+      </w:pPr>
+      <w:rPr>
+        <w:rFonts w:ascii="Symbol" w:hAnsi="Symbol" w:hint="default"/>
+        <w:sz w:val="20"/>
+      </w:rPr>
+    </w:lvl>
+    <w:lvl w:ilvl="1" w:tentative="1">
+      <w:start w:val="1"/>
+      <w:numFmt w:val="bullet"/>
+      <w:lvlText w:val="o"/>
+      <w:lvlJc w:val="left"/>
+      <w:pPr>
+        <w:tabs>
+          <w:tab w:val="num" w:pos="1440"/>
+        </w:tabs>
+        <w:ind w:left="1440" w:hanging="360"/>
+      </w:pPr>
+      <w:rPr>
+        <w:rFonts w:ascii="Courier New" w:hAnsi="Courier New" w:hint="default"/>
+        <w:sz w:val="20"/>
+      </w:rPr>
+    </w:lvl>
+    <w:lvl w:ilvl="2" w:tentative="1">
+      <w:start w:val="1"/>
+      <w:numFmt w:val="bullet"/>
+      <w:lvlText w:val=""/>
+      <w:lvlJc w:val="left"/>
+      <w:pPr>
+        <w:tabs>
+          <w:tab w:val="num" w:pos="2160"/>
+        </w:tabs>
+        <w:ind w:left="2160" w:hanging="360"/>
+      </w:pPr>
+      <w:rPr>
+        <w:rFonts w:ascii="Wingdings" w:hAnsi="Wingdings" w:hint="default"/>
+        <w:sz w:val="20"/>
+      </w:rPr>
+    </w:lvl>
+    <w:lvl w:ilvl="3" w:tentative="1">
+      <w:start w:val="1"/>
+      <w:numFmt w:val="bullet"/>
+      <w:lvlText w:val=""/>
+      <w:lvlJc w:val="left"/>
+      <w:pPr>
+        <w:tabs>
+          <w:tab w:val="num" w:pos="2880"/>
+        </w:tabs>
+        <w:ind w:left="2880" w:hanging="360"/>
+      </w:pPr>
+      <w:rPr>
+        <w:rFonts w:ascii="Wingdings" w:hAnsi="Wingdings" w:hint="default"/>
+        <w:sz w:val="20"/>
+      </w:rPr>
+    </w:lvl>
+    <w:lvl w:ilvl="4" w:tentative="1">
+      <w:start w:val="1"/>
+      <w:numFmt w:val="bullet"/>
+      <w:lvlText w:val=""/>
+      <w:lvlJc w:val="left"/>
+      <w:pPr>
+        <w:tabs>
+          <w:tab w:val="num" w:pos="3600"/>
+        </w:tabs>
+        <w:ind w:left="3600" w:hanging="360"/>
+      </w:pPr>
+      <w:rPr>
+        <w:rFonts w:ascii="Wingdings" w:hAnsi="Wingdings" w:hint="default"/>
+        <w:sz w:val="20"/>
+      </w:rPr>
+    </w:lvl>
+    <w:lvl w:ilvl="5" w:tentative="1">
+      <w:start w:val="1"/>
+      <w:numFmt w:val="bullet"/>
+      <w:lvlText w:val=""/>
+      <w:lvlJc w:val="left"/>
+      <w:pPr>
+        <w:tabs>
+          <w:tab w:val="num" w:pos="4320"/>
+        </w:tabs>
+        <w:ind w:left="4320" w:hanging="360"/>
+      </w:pPr>
+      <w:rPr>
+        <w:rFonts w:ascii="Wingdings" w:hAnsi="Wingdings" w:hint="default"/>
+        <w:sz w:val="20"/>
+      </w:rPr>
+    </w:lvl>
+    <w:lvl w:ilvl="6" w:tentative="1">
+      <w:start w:val="1"/>
+      <w:numFmt w:val="bullet"/>
+      <w:lvlText w:val=""/>
+      <w:lvlJc w:val="left"/>
+      <w:pPr>
+        <w:tabs>
+          <w:tab w:val="num" w:pos="5040"/>
+        </w:tabs>
+        <w:ind w:left="5040" w:hanging="360"/>
+      </w:pPr>
+      <w:rPr>
+        <w:rFonts w:ascii="Wingdings" w:hAnsi="Wingdings" w:hint="default"/>
+        <w:sz w:val="20"/>
+      </w:rPr>
+    </w:lvl>
+    <w:lvl w:ilvl="7" w:tentative="1">
+      <w:start w:val="1"/>
+      <w:numFmt w:val="bullet"/>
+      <w:lvlText w:val=""/>
+      <w:lvlJc w:val="left"/>
+      <w:pPr>
+        <w:tabs>
+          <w:tab w:val="num" w:pos="5760"/>
+        </w:tabs>
+        <w:ind w:left="5760" w:hanging="360"/>
+      </w:pPr>
+      <w:rPr>
+        <w:rFonts w:ascii="Wingdings" w:hAnsi="Wingdings" w:hint="default"/>
+        <w:sz w:val="20"/>
+      </w:rPr>
+    </w:lvl>
+    <w:lvl w:ilvl="8" w:tentative="1">
+      <w:start w:val="1"/>
+      <w:numFmt w:val="bullet"/>
+      <w:lvlText w:val=""/>
+      <w:lvlJc w:val="left"/>
+      <w:pPr>
+        <w:tabs>
+          <w:tab w:val="num" w:pos="6480"/>
+        </w:tabs>
+        <w:ind w:left="6480" w:hanging="360"/>
+      </w:pPr>
+      <w:rPr>
+        <w:rFonts w:ascii="Wingdings" w:hAnsi="Wingdings" w:hint="default"/>
+        <w:sz w:val="20"/>
+      </w:rPr>
+    </w:lvl>
+  </w:abstractNum>
+  <w:abstractNum w:abstractNumId="2" w15:restartNumberingAfterBreak="0">
     <w:nsid w:val="154D5F56"/>
     <w:multiLevelType w:val="multilevel"/>
     <w:tmpl w:val="54C214AA"/>
@@ -616,7 +1520,156 @@
       </w:rPr>
     </w:lvl>
   </w:abstractNum>
-  <w:abstractNum w:abstractNumId="1" w15:restartNumberingAfterBreak="0">
+  <w:abstractNum w:abstractNumId="3" w15:restartNumberingAfterBreak="0">
+    <w:nsid w:val="202136C9"/>
+    <w:multiLevelType w:val="multilevel"/>
+    <w:tmpl w:val="E19E2804"/>
+    <w:lvl w:ilvl="0">
+      <w:start w:val="1"/>
+      <w:numFmt w:val="bullet"/>
+      <w:lvlText w:val=""/>
+      <w:lvlJc w:val="left"/>
+      <w:pPr>
+        <w:tabs>
+          <w:tab w:val="num" w:pos="720"/>
+        </w:tabs>
+        <w:ind w:left="720" w:hanging="360"/>
+      </w:pPr>
+      <w:rPr>
+        <w:rFonts w:ascii="Symbol" w:hAnsi="Symbol" w:hint="default"/>
+        <w:sz w:val="20"/>
+      </w:rPr>
+    </w:lvl>
+    <w:lvl w:ilvl="1" w:tentative="1">
+      <w:start w:val="1"/>
+      <w:numFmt w:val="bullet"/>
+      <w:lvlText w:val="o"/>
+      <w:lvlJc w:val="left"/>
+      <w:pPr>
+        <w:tabs>
+          <w:tab w:val="num" w:pos="1440"/>
+        </w:tabs>
+        <w:ind w:left="1440" w:hanging="360"/>
+      </w:pPr>
+      <w:rPr>
+        <w:rFonts w:ascii="Courier New" w:hAnsi="Courier New" w:hint="default"/>
+        <w:sz w:val="20"/>
+      </w:rPr>
+    </w:lvl>
+    <w:lvl w:ilvl="2" w:tentative="1">
+      <w:start w:val="1"/>
+      <w:numFmt w:val="bullet"/>
+      <w:lvlText w:val=""/>
+      <w:lvlJc w:val="left"/>
+      <w:pPr>
+        <w:tabs>
+          <w:tab w:val="num" w:pos="2160"/>
+        </w:tabs>
+        <w:ind w:left="2160" w:hanging="360"/>
+      </w:pPr>
+      <w:rPr>
+        <w:rFonts w:ascii="Wingdings" w:hAnsi="Wingdings" w:hint="default"/>
+        <w:sz w:val="20"/>
+      </w:rPr>
+    </w:lvl>
+    <w:lvl w:ilvl="3" w:tentative="1">
+      <w:start w:val="1"/>
+      <w:numFmt w:val="bullet"/>
+      <w:lvlText w:val=""/>
+      <w:lvlJc w:val="left"/>
+      <w:pPr>
+        <w:tabs>
+          <w:tab w:val="num" w:pos="2880"/>
+        </w:tabs>
+        <w:ind w:left="2880" w:hanging="360"/>
+      </w:pPr>
+      <w:rPr>
+        <w:rFonts w:ascii="Wingdings" w:hAnsi="Wingdings" w:hint="default"/>
+        <w:sz w:val="20"/>
+      </w:rPr>
+    </w:lvl>
+    <w:lvl w:ilvl="4" w:tentative="1">
+      <w:start w:val="1"/>
+      <w:numFmt w:val="bullet"/>
+      <w:lvlText w:val=""/>
+      <w:lvlJc w:val="left"/>
+      <w:pPr>
+        <w:tabs>
+          <w:tab w:val="num" w:pos="3600"/>
+        </w:tabs>
+        <w:ind w:left="3600" w:hanging="360"/>
+      </w:pPr>
+      <w:rPr>
+        <w:rFonts w:ascii="Wingdings" w:hAnsi="Wingdings" w:hint="default"/>
+        <w:sz w:val="20"/>
+      </w:rPr>
+    </w:lvl>
+    <w:lvl w:ilvl="5" w:tentative="1">
+      <w:start w:val="1"/>
+      <w:numFmt w:val="bullet"/>
+      <w:lvlText w:val=""/>
+      <w:lvlJc w:val="left"/>
+      <w:pPr>
+        <w:tabs>
+          <w:tab w:val="num" w:pos="4320"/>
+        </w:tabs>
+        <w:ind w:left="4320" w:hanging="360"/>
+      </w:pPr>
+      <w:rPr>
+        <w:rFonts w:ascii="Wingdings" w:hAnsi="Wingdings" w:hint="default"/>
+        <w:sz w:val="20"/>
+      </w:rPr>
+    </w:lvl>
+    <w:lvl w:ilvl="6" w:tentative="1">
+      <w:start w:val="1"/>
+      <w:numFmt w:val="bullet"/>
+      <w:lvlText w:val=""/>
+      <w:lvlJc w:val="left"/>
+      <w:pPr>
+        <w:tabs>
+          <w:tab w:val="num" w:pos="5040"/>
+        </w:tabs>
+        <w:ind w:left="5040" w:hanging="360"/>
+      </w:pPr>
+      <w:rPr>
+        <w:rFonts w:ascii="Wingdings" w:hAnsi="Wingdings" w:hint="default"/>
+        <w:sz w:val="20"/>
+      </w:rPr>
+    </w:lvl>
+    <w:lvl w:ilvl="7" w:tentative="1">
+      <w:start w:val="1"/>
+      <w:numFmt w:val="bullet"/>
+      <w:lvlText w:val=""/>
+      <w:lvlJc w:val="left"/>
+      <w:pPr>
+        <w:tabs>
+          <w:tab w:val="num" w:pos="5760"/>
+        </w:tabs>
+        <w:ind w:left="5760" w:hanging="360"/>
+      </w:pPr>
+      <w:rPr>
+        <w:rFonts w:ascii="Wingdings" w:hAnsi="Wingdings" w:hint="default"/>
+        <w:sz w:val="20"/>
+      </w:rPr>
+    </w:lvl>
+    <w:lvl w:ilvl="8" w:tentative="1">
+      <w:start w:val="1"/>
+      <w:numFmt w:val="bullet"/>
+      <w:lvlText w:val=""/>
+      <w:lvlJc w:val="left"/>
+      <w:pPr>
+        <w:tabs>
+          <w:tab w:val="num" w:pos="6480"/>
+        </w:tabs>
+        <w:ind w:left="6480" w:hanging="360"/>
+      </w:pPr>
+      <w:rPr>
+        <w:rFonts w:ascii="Wingdings" w:hAnsi="Wingdings" w:hint="default"/>
+        <w:sz w:val="20"/>
+      </w:rPr>
+    </w:lvl>
+  </w:abstractNum>
+  <w:abstractNum w:abstractNumId="4" w15:restartNumberingAfterBreak="0">
     <w:nsid w:val="2CAC7A62"/>
     <w:multiLevelType w:val="multilevel"/>
     <w:tmpl w:val="9514BBDA"/>
@@ -729,11 +1782,324 @@
       </w:rPr>
     </w:lvl>
   </w:abstractNum>
+  <w:abstractNum w:abstractNumId="5" w15:restartNumberingAfterBreak="0">
+    <w:nsid w:val="3E1B623D"/>
+    <w:multiLevelType w:val="multilevel"/>
+    <w:tmpl w:val="05C6F70E"/>
+    <w:lvl w:ilvl="0">
+      <w:start w:val="1"/>
+      <w:numFmt w:val="bullet"/>
+      <w:lvlText w:val=""/>
+      <w:lvlJc w:val="left"/>
+      <w:pPr>
+        <w:tabs>
+          <w:tab w:val="num" w:pos="720"/>
+        </w:tabs>
+        <w:ind w:left="720" w:hanging="360"/>
+      </w:pPr>
+      <w:rPr>
+        <w:rFonts w:ascii="Symbol" w:hAnsi="Symbol" w:hint="default"/>
+        <w:sz w:val="20"/>
+      </w:rPr>
+    </w:lvl>
+    <w:lvl w:ilvl="1" w:tentative="1">
+      <w:start w:val="1"/>
+      <w:numFmt w:val="bullet"/>
+      <w:lvlText w:val="o"/>
+      <w:lvlJc w:val="left"/>
+      <w:pPr>
+        <w:tabs>
+          <w:tab w:val="num" w:pos="1440"/>
+        </w:tabs>
+        <w:ind w:left="1440" w:hanging="360"/>
+      </w:pPr>
+      <w:rPr>
+        <w:rFonts w:ascii="Courier New" w:hAnsi="Courier New" w:hint="default"/>
+        <w:sz w:val="20"/>
+      </w:rPr>
+    </w:lvl>
+    <w:lvl w:ilvl="2" w:tentative="1">
+      <w:start w:val="1"/>
+      <w:numFmt w:val="bullet"/>
+      <w:lvlText w:val=""/>
+      <w:lvlJc w:val="left"/>
+      <w:pPr>
+        <w:tabs>
+          <w:tab w:val="num" w:pos="2160"/>
+        </w:tabs>
+        <w:ind w:left="2160" w:hanging="360"/>
+      </w:pPr>
+      <w:rPr>
+        <w:rFonts w:ascii="Wingdings" w:hAnsi="Wingdings" w:hint="default"/>
+        <w:sz w:val="20"/>
+      </w:rPr>
+    </w:lvl>
+    <w:lvl w:ilvl="3" w:tentative="1">
+      <w:start w:val="1"/>
+      <w:numFmt w:val="bullet"/>
+      <w:lvlText w:val=""/>
+      <w:lvlJc w:val="left"/>
+      <w:pPr>
+        <w:tabs>
+          <w:tab w:val="num" w:pos="2880"/>
+        </w:tabs>
+        <w:ind w:left="2880" w:hanging="360"/>
+      </w:pPr>
+      <w:rPr>
+        <w:rFonts w:ascii="Wingdings" w:hAnsi="Wingdings" w:hint="default"/>
+        <w:sz w:val="20"/>
+      </w:rPr>
+    </w:lvl>
+    <w:lvl w:ilvl="4" w:tentative="1">
+      <w:start w:val="1"/>
+      <w:numFmt w:val="bullet"/>
+      <w:lvlText w:val=""/>
+      <w:lvlJc w:val="left"/>
+      <w:pPr>
+        <w:tabs>
+          <w:tab w:val="num" w:pos="3600"/>
+        </w:tabs>
+        <w:ind w:left="3600" w:hanging="360"/>
+      </w:pPr>
+      <w:rPr>
+        <w:rFonts w:ascii="Wingdings" w:hAnsi="Wingdings" w:hint="default"/>
+        <w:sz w:val="20"/>
+      </w:rPr>
+    </w:lvl>
+    <w:lvl w:ilvl="5" w:tentative="1">
+      <w:start w:val="1"/>
+      <w:numFmt w:val="bullet"/>
+      <w:lvlText w:val=""/>
+      <w:lvlJc w:val="left"/>
+      <w:pPr>
+        <w:tabs>
+          <w:tab w:val="num" w:pos="4320"/>
+        </w:tabs>
+        <w:ind w:left="4320" w:hanging="360"/>
+      </w:pPr>
+      <w:rPr>
+        <w:rFonts w:ascii="Wingdings" w:hAnsi="Wingdings" w:hint="default"/>
+        <w:sz w:val="20"/>
+      </w:rPr>
+    </w:lvl>
+    <w:lvl w:ilvl="6" w:tentative="1">
+      <w:start w:val="1"/>
+      <w:numFmt w:val="bullet"/>
+      <w:lvlText w:val=""/>
+      <w:lvlJc w:val="left"/>
+      <w:pPr>
+        <w:tabs>
+          <w:tab w:val="num" w:pos="5040"/>
+        </w:tabs>
+        <w:ind w:left="5040" w:hanging="360"/>
+      </w:pPr>
+      <w:rPr>
+        <w:rFonts w:ascii="Wingdings" w:hAnsi="Wingdings" w:hint="default"/>
+        <w:sz w:val="20"/>
+      </w:rPr>
+    </w:lvl>
+    <w:lvl w:ilvl="7" w:tentative="1">
+      <w:start w:val="1"/>
+      <w:numFmt w:val="bullet"/>
+      <w:lvlText w:val=""/>
+      <w:lvlJc w:val="left"/>
+      <w:pPr>
+        <w:tabs>
+          <w:tab w:val="num" w:pos="5760"/>
+        </w:tabs>
+        <w:ind w:left="5760" w:hanging="360"/>
+      </w:pPr>
+      <w:rPr>
+        <w:rFonts w:ascii="Wingdings" w:hAnsi="Wingdings" w:hint="default"/>
+        <w:sz w:val="20"/>
+      </w:rPr>
+    </w:lvl>
+    <w:lvl w:ilvl="8" w:tentative="1">
+      <w:start w:val="1"/>
+      <w:numFmt w:val="bullet"/>
+      <w:lvlText w:val=""/>
+      <w:lvlJc w:val="left"/>
+      <w:pPr>
+        <w:tabs>
+          <w:tab w:val="num" w:pos="6480"/>
+        </w:tabs>
+        <w:ind w:left="6480" w:hanging="360"/>
+      </w:pPr>
+      <w:rPr>
+        <w:rFonts w:ascii="Wingdings" w:hAnsi="Wingdings" w:hint="default"/>
+        <w:sz w:val="20"/>
+      </w:rPr>
+    </w:lvl>
+  </w:abstractNum>
+  <w:abstractNum w:abstractNumId="6" w15:restartNumberingAfterBreak="0">
+    <w:nsid w:val="455D3472"/>
+    <w:multiLevelType w:val="multilevel"/>
+    <w:tmpl w:val="5A62E2DE"/>
+    <w:lvl w:ilvl="0">
+      <w:start w:val="1"/>
+      <w:numFmt w:val="bullet"/>
+      <w:lvlText w:val=""/>
+      <w:lvlJc w:val="left"/>
+      <w:pPr>
+        <w:tabs>
+          <w:tab w:val="num" w:pos="720"/>
+        </w:tabs>
+        <w:ind w:left="720" w:hanging="360"/>
+      </w:pPr>
+      <w:rPr>
+        <w:rFonts w:ascii="Symbol" w:hAnsi="Symbol" w:hint="default"/>
+        <w:sz w:val="20"/>
+      </w:rPr>
+    </w:lvl>
+    <w:lvl w:ilvl="1" w:tentative="1">
+      <w:start w:val="1"/>
+      <w:numFmt w:val="bullet"/>
+      <w:lvlText w:val="o"/>
+      <w:lvlJc w:val="left"/>
+      <w:pPr>
+        <w:tabs>
+          <w:tab w:val="num" w:pos="1440"/>
+        </w:tabs>
+        <w:ind w:left="1440" w:hanging="360"/>
+      </w:pPr>
+      <w:rPr>
+        <w:rFonts w:ascii="Courier New" w:hAnsi="Courier New" w:hint="default"/>
+        <w:sz w:val="20"/>
+      </w:rPr>
+    </w:lvl>
+    <w:lvl w:ilvl="2" w:tentative="1">
+      <w:start w:val="1"/>
+      <w:numFmt w:val="bullet"/>
+      <w:lvlText w:val=""/>
+      <w:lvlJc w:val="left"/>
+      <w:pPr>
+        <w:tabs>
+          <w:tab w:val="num" w:pos="2160"/>
+        </w:tabs>
+        <w:ind w:left="2160" w:hanging="360"/>
+      </w:pPr>
+      <w:rPr>
+        <w:rFonts w:ascii="Wingdings" w:hAnsi="Wingdings" w:hint="default"/>
+        <w:sz w:val="20"/>
+      </w:rPr>
+    </w:lvl>
+    <w:lvl w:ilvl="3" w:tentative="1">
+      <w:start w:val="1"/>
+      <w:numFmt w:val="bullet"/>
+      <w:lvlText w:val=""/>
+      <w:lvlJc w:val="left"/>
+      <w:pPr>
+        <w:tabs>
+          <w:tab w:val="num" w:pos="2880"/>
+        </w:tabs>
+        <w:ind w:left="2880" w:hanging="360"/>
+      </w:pPr>
+      <w:rPr>
+        <w:rFonts w:ascii="Wingdings" w:hAnsi="Wingdings" w:hint="default"/>
+        <w:sz w:val="20"/>
+      </w:rPr>
+    </w:lvl>
+    <w:lvl w:ilvl="4" w:tentative="1">
+      <w:start w:val="1"/>
+      <w:numFmt w:val="bullet"/>
+      <w:lvlText w:val=""/>
+      <w:lvlJc w:val="left"/>
+      <w:pPr>
+        <w:tabs>
+          <w:tab w:val="num" w:pos="3600"/>
+        </w:tabs>
+        <w:ind w:left="3600" w:hanging="360"/>
+      </w:pPr>
+      <w:rPr>
+        <w:rFonts w:ascii="Wingdings" w:hAnsi="Wingdings" w:hint="default"/>
+        <w:sz w:val="20"/>
+      </w:rPr>
+    </w:lvl>
+    <w:lvl w:ilvl="5" w:tentative="1">
+      <w:start w:val="1"/>
+      <w:numFmt w:val="bullet"/>
+      <w:lvlText w:val=""/>
+      <w:lvlJc w:val="left"/>
+      <w:pPr>
+        <w:tabs>
+          <w:tab w:val="num" w:pos="4320"/>
+        </w:tabs>
+        <w:ind w:left="4320" w:hanging="360"/>
+      </w:pPr>
+      <w:rPr>
+        <w:rFonts w:ascii="Wingdings" w:hAnsi="Wingdings" w:hint="default"/>
+        <w:sz w:val="20"/>
+      </w:rPr>
+    </w:lvl>
+    <w:lvl w:ilvl="6" w:tentative="1">
+      <w:start w:val="1"/>
+      <w:numFmt w:val="bullet"/>
+      <w:lvlText w:val=""/>
+      <w:lvlJc w:val="left"/>
+      <w:pPr>
+        <w:tabs>
+          <w:tab w:val="num" w:pos="5040"/>
+        </w:tabs>
+        <w:ind w:left="5040" w:hanging="360"/>
+      </w:pPr>
+      <w:rPr>
+        <w:rFonts w:ascii="Wingdings" w:hAnsi="Wingdings" w:hint="default"/>
+        <w:sz w:val="20"/>
+      </w:rPr>
+    </w:lvl>
+    <w:lvl w:ilvl="7" w:tentative="1">
+      <w:start w:val="1"/>
+      <w:numFmt w:val="bullet"/>
+      <w:lvlText w:val=""/>
+      <w:lvlJc w:val="left"/>
+      <w:pPr>
+        <w:tabs>
+          <w:tab w:val="num" w:pos="5760"/>
+        </w:tabs>
+        <w:ind w:left="5760" w:hanging="360"/>
+      </w:pPr>
+      <w:rPr>
+        <w:rFonts w:ascii="Wingdings" w:hAnsi="Wingdings" w:hint="default"/>
+        <w:sz w:val="20"/>
+      </w:rPr>
+    </w:lvl>
+    <w:lvl w:ilvl="8" w:tentative="1">
+      <w:start w:val="1"/>
+      <w:numFmt w:val="bullet"/>
+      <w:lvlText w:val=""/>
+      <w:lvlJc w:val="left"/>
+      <w:pPr>
+        <w:tabs>
+          <w:tab w:val="num" w:pos="6480"/>
+        </w:tabs>
+        <w:ind w:left="6480" w:hanging="360"/>
+      </w:pPr>
+      <w:rPr>
+        <w:rFonts w:ascii="Wingdings" w:hAnsi="Wingdings" w:hint="default"/>
+        <w:sz w:val="20"/>
+      </w:rPr>
+    </w:lvl>
+  </w:abstractNum>
   <w:num w:numId="1" w16cid:durableId="363099470">
+    <w:abstractNumId w:val="2"/>
+  </w:num>
+  <w:num w:numId="2" w16cid:durableId="203443906">
+    <w:abstractNumId w:val="4"/>
+  </w:num>
+  <w:num w:numId="3" w16cid:durableId="1709527625">
+    <w:abstractNumId w:val="1"/>
+  </w:num>
+  <w:num w:numId="4" w16cid:durableId="986976298">
     <w:abstractNumId w:val="0"/>
   </w:num>
-  <w:num w:numId="2" w16cid:durableId="203443906">
-    <w:abstractNumId w:val="1"/>
+  <w:num w:numId="5" w16cid:durableId="2049990192">
+    <w:abstractNumId w:val="6"/>
+  </w:num>
+  <w:num w:numId="6" w16cid:durableId="1111585720">
+    <w:abstractNumId w:val="3"/>
+  </w:num>
+  <w:num w:numId="7" w16cid:durableId="1011251250">
+    <w:abstractNumId w:val="5"/>
   </w:num>
 </w:numbering>
 </file>
@@ -1351,6 +2717,7 @@
   <w:style w:type="character" w:default="1" w:styleId="DefaultParagraphFont">
     <w:name w:val="Default Paragraph Font"/>
     <w:uiPriority w:val="1"/>
+    <w:semiHidden/>
     <w:unhideWhenUsed/>
   </w:style>
   <w:style w:type="table" w:default="1" w:styleId="TableNormal">

</xml_diff>